<commit_message>
Add MP Lab 5
</commit_message>
<xml_diff>
--- a/01-MPLab/lab-05/documentation/lab-05.docx
+++ b/01-MPLab/lab-05/documentation/lab-05.docx
@@ -725,6 +725,125 @@
     </w:p>
     <w:p>
       <w:pPr>
+        <w:spacing w:line="360" w:lineRule="auto"/>
+        <w:jc w:val="center"/>
+        <w:rPr>
+          <w:rFonts w:asciiTheme="minorHAnsi" w:hAnsiTheme="minorHAnsi"/>
+        </w:rPr>
+      </w:pPr>
+      <w:r>
+        <w:rPr>
+          <w:noProof/>
+        </w:rPr>
+        <w:lastRenderedPageBreak/>
+        <w:drawing>
+          <wp:inline distT="0" distB="0" distL="0" distR="0" wp14:anchorId="0A0D47B9" wp14:editId="6F664EE4">
+            <wp:extent cx="6188710" cy="6497095"/>
+            <wp:effectExtent l="0" t="0" r="2540" b="0"/>
+            <wp:docPr id="11" name="Picture 11"/>
+            <wp:cNvGraphicFramePr>
+              <a:graphicFrameLocks xmlns:a="http://schemas.openxmlformats.org/drawingml/2006/main" noChangeAspect="1"/>
+            </wp:cNvGraphicFramePr>
+            <a:graphic xmlns:a="http://schemas.openxmlformats.org/drawingml/2006/main">
+              <a:graphicData uri="http://schemas.openxmlformats.org/drawingml/2006/picture">
+                <pic:pic xmlns:pic="http://schemas.openxmlformats.org/drawingml/2006/picture">
+                  <pic:nvPicPr>
+                    <pic:cNvPr id="0" name="Picture 5"/>
+                    <pic:cNvPicPr>
+                      <a:picLocks noChangeAspect="1" noChangeArrowheads="1"/>
+                    </pic:cNvPicPr>
+                  </pic:nvPicPr>
+                  <pic:blipFill>
+                    <a:blip r:embed="rId8">
+                      <a:extLst>
+                        <a:ext uri="{28A0092B-C50C-407E-A947-70E740481C1C}">
+                          <a14:useLocalDpi xmlns:a14="http://schemas.microsoft.com/office/drawing/2010/main" val="0"/>
+                        </a:ext>
+                      </a:extLst>
+                    </a:blip>
+                    <a:srcRect/>
+                    <a:stretch>
+                      <a:fillRect/>
+                    </a:stretch>
+                  </pic:blipFill>
+                  <pic:spPr bwMode="auto">
+                    <a:xfrm>
+                      <a:off x="0" y="0"/>
+                      <a:ext cx="6188710" cy="6497095"/>
+                    </a:xfrm>
+                    <a:prstGeom prst="rect">
+                      <a:avLst/>
+                    </a:prstGeom>
+                    <a:noFill/>
+                    <a:ln>
+                      <a:noFill/>
+                    </a:ln>
+                  </pic:spPr>
+                </pic:pic>
+              </a:graphicData>
+            </a:graphic>
+          </wp:inline>
+        </w:drawing>
+      </w:r>
+    </w:p>
+    <w:p>
+      <w:pPr>
+        <w:spacing w:line="360" w:lineRule="auto"/>
+        <w:jc w:val="center"/>
+        <w:rPr>
+          <w:rFonts w:asciiTheme="minorHAnsi" w:hAnsiTheme="minorHAnsi"/>
+        </w:rPr>
+      </w:pPr>
+    </w:p>
+    <w:p>
+      <w:pPr>
+        <w:spacing w:line="360" w:lineRule="auto"/>
+        <w:jc w:val="center"/>
+        <w:rPr>
+          <w:rFonts w:asciiTheme="minorHAnsi" w:hAnsiTheme="minorHAnsi"/>
+        </w:rPr>
+      </w:pPr>
+    </w:p>
+    <w:p>
+      <w:pPr>
+        <w:spacing w:line="360" w:lineRule="auto"/>
+        <w:jc w:val="center"/>
+        <w:rPr>
+          <w:rFonts w:asciiTheme="minorHAnsi" w:hAnsiTheme="minorHAnsi"/>
+        </w:rPr>
+      </w:pPr>
+    </w:p>
+    <w:p>
+      <w:pPr>
+        <w:spacing w:line="360" w:lineRule="auto"/>
+        <w:jc w:val="center"/>
+        <w:rPr>
+          <w:rFonts w:asciiTheme="minorHAnsi" w:hAnsiTheme="minorHAnsi"/>
+        </w:rPr>
+      </w:pPr>
+    </w:p>
+    <w:p>
+      <w:pPr>
+        <w:spacing w:line="360" w:lineRule="auto"/>
+        <w:jc w:val="center"/>
+        <w:rPr>
+          <w:rFonts w:asciiTheme="minorHAnsi" w:hAnsiTheme="minorHAnsi"/>
+        </w:rPr>
+      </w:pPr>
+    </w:p>
+    <w:p>
+      <w:pPr>
+        <w:spacing w:line="360" w:lineRule="auto"/>
+        <w:jc w:val="center"/>
+        <w:rPr>
+          <w:rFonts w:asciiTheme="minorHAnsi" w:hAnsiTheme="minorHAnsi"/>
+        </w:rPr>
+      </w:pPr>
+      <w:bookmarkStart w:id="0" w:name="_GoBack"/>
+      <w:bookmarkEnd w:id="0"/>
+    </w:p>
+    <w:p>
+      <w:pPr>
         <w:pStyle w:val="ListParagraph"/>
         <w:numPr>
           <w:ilvl w:val="0"/>
@@ -773,11 +892,11 @@
                     <pic:cNvPicPr/>
                   </pic:nvPicPr>
                   <pic:blipFill>
-                    <a:blip r:embed="rId8">
+                    <a:blip r:embed="rId9">
                       <a:extLst>
                         <a:ext uri="{BEBA8EAE-BF5A-486C-A8C5-ECC9F3942E4B}">
                           <a14:imgProps xmlns:a14="http://schemas.microsoft.com/office/drawing/2010/main">
-                            <a14:imgLayer r:embed="rId9">
+                            <a14:imgLayer r:embed="rId10">
                               <a14:imgEffect>
                                 <a14:brightnessContrast bright="40000" contrast="-40000"/>
                               </a14:imgEffect>
@@ -884,11 +1003,11 @@
                     <pic:cNvPicPr/>
                   </pic:nvPicPr>
                   <pic:blipFill>
-                    <a:blip r:embed="rId10">
+                    <a:blip r:embed="rId11">
                       <a:extLst>
                         <a:ext uri="{BEBA8EAE-BF5A-486C-A8C5-ECC9F3942E4B}">
                           <a14:imgProps xmlns:a14="http://schemas.microsoft.com/office/drawing/2010/main">
-                            <a14:imgLayer r:embed="rId11">
+                            <a14:imgLayer r:embed="rId12">
                               <a14:imgEffect>
                                 <a14:brightnessContrast bright="40000" contrast="-40000"/>
                               </a14:imgEffect>
@@ -998,11 +1117,11 @@
                     <pic:cNvPicPr/>
                   </pic:nvPicPr>
                   <pic:blipFill>
-                    <a:blip r:embed="rId12">
+                    <a:blip r:embed="rId13">
                       <a:extLst>
                         <a:ext uri="{BEBA8EAE-BF5A-486C-A8C5-ECC9F3942E4B}">
                           <a14:imgProps xmlns:a14="http://schemas.microsoft.com/office/drawing/2010/main">
-                            <a14:imgLayer r:embed="rId13">
+                            <a14:imgLayer r:embed="rId14">
                               <a14:imgEffect>
                                 <a14:brightnessContrast bright="40000" contrast="-40000"/>
                               </a14:imgEffect>
@@ -1056,11 +1175,11 @@
                     <pic:cNvPicPr/>
                   </pic:nvPicPr>
                   <pic:blipFill>
-                    <a:blip r:embed="rId14">
+                    <a:blip r:embed="rId15">
                       <a:extLst>
                         <a:ext uri="{BEBA8EAE-BF5A-486C-A8C5-ECC9F3942E4B}">
                           <a14:imgProps xmlns:a14="http://schemas.microsoft.com/office/drawing/2010/main">
-                            <a14:imgLayer r:embed="rId15">
+                            <a14:imgLayer r:embed="rId16">
                               <a14:imgEffect>
                                 <a14:brightnessContrast bright="40000" contrast="-40000"/>
                               </a14:imgEffect>
@@ -1239,11 +1358,11 @@
                     <pic:cNvPicPr/>
                   </pic:nvPicPr>
                   <pic:blipFill>
-                    <a:blip r:embed="rId16">
+                    <a:blip r:embed="rId17">
                       <a:extLst>
                         <a:ext uri="{BEBA8EAE-BF5A-486C-A8C5-ECC9F3942E4B}">
                           <a14:imgProps xmlns:a14="http://schemas.microsoft.com/office/drawing/2010/main">
-                            <a14:imgLayer r:embed="rId17">
+                            <a14:imgLayer r:embed="rId18">
                               <a14:imgEffect>
                                 <a14:brightnessContrast bright="40000" contrast="-40000"/>
                               </a14:imgEffect>
@@ -2436,8 +2555,6 @@
         <w:lastRenderedPageBreak/>
         <w:t>Since a program can contain numerous loop labels, each label should be carefully names, and the programmer must keep track of which parts of the program jump to where, else there might be chances of forming infinite loops.</w:t>
       </w:r>
-      <w:bookmarkStart w:id="0" w:name="_GoBack"/>
-      <w:bookmarkEnd w:id="0"/>
     </w:p>
     <w:p>
       <w:pPr>
@@ -2558,7 +2675,7 @@
           </mc:Choice>
           <mc:Fallback>
             <w:pict>
-              <v:group w14:anchorId="3E9D592A" id="Group 2" o:spid="_x0000_s1026" style="position:absolute;margin-left:385.5pt;margin-top:16.8pt;width:83.25pt;height:83.25pt;z-index:251658240" coordorigin="8730,6945" coordsize="1665,1665" o:gfxdata="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">
+              <v:group w14:anchorId="71B9C4E9" id="Group 2" o:spid="_x0000_s1026" style="position:absolute;margin-left:385.5pt;margin-top:16.8pt;width:83.25pt;height:83.25pt;z-index:251658240" coordorigin="8730,6945" coordsize="1665,1665" o:gfxdata="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">
                 <v:shapetype id="_x0000_t120" coordsize="21600,21600" o:spt="120" path="m10800,qx,10800,10800,21600,21600,10800,10800,xe">
                   <v:path gradientshapeok="t" o:connecttype="custom" o:connectlocs="10800,0;3163,3163;0,10800;3163,18437;10800,21600;18437,18437;21600,10800;18437,3163" textboxrect="3163,3163,18437,18437"/>
                 </v:shapetype>
@@ -3838,7 +3955,7 @@
 </file>
 
 <file path=customXml/itemProps1.xml><?xml version="1.0" encoding="utf-8"?>
-<ds:datastoreItem xmlns:ds="http://schemas.openxmlformats.org/officeDocument/2006/customXml" ds:itemID="{AFC68A0B-E85B-437D-9059-0B6975814D8F}">
+<ds:datastoreItem xmlns:ds="http://schemas.openxmlformats.org/officeDocument/2006/customXml" ds:itemID="{C19E95E4-34EF-4188-8253-AE5D629AD8F5}">
   <ds:schemaRefs>
     <ds:schemaRef ds:uri="http://schemas.openxmlformats.org/officeDocument/2006/bibliography"/>
   </ds:schemaRefs>

</xml_diff>